<commit_message>
Added Game Jam document, some typos fixed.
</commit_message>
<xml_diff>
--- a/6023_Algor_Gems_(2025)/Projects-Tests/mid-term (2025)/INFO6023_Gems_mid-term_Winter_2025.docx
+++ b/6023_Algor_Gems_(2025)/Projects-Tests/mid-term (2025)/INFO6023_Gems_mid-term_Winter_2025.docx
@@ -3007,7 +3007,13 @@
         <w:t>However, making</w:t>
       </w:r>
       <w:r>
-        <w:t xml:space="preserve"> “everything” </w:t>
+        <w:t xml:space="preserve"> “everything”</w:t>
+      </w:r>
+      <w:r>
+        <w:t xml:space="preserve"> wireframe</w:t>
+      </w:r>
+      <w:r>
+        <w:t xml:space="preserve"> </w:t>
       </w:r>
       <w:r>
         <w:t>i</w:t>
@@ -3053,7 +3059,13 @@
         <w:t>s</w:t>
       </w:r>
       <w:r>
-        <w:t xml:space="preserve"> it almost impossible to see what’s happening. </w:t>
+        <w:t xml:space="preserve"> it almost impossible to see </w:t>
+      </w:r>
+      <w:r>
+        <w:t>anything</w:t>
+      </w:r>
+      <w:r>
+        <w:t xml:space="preserve">. </w:t>
       </w:r>
     </w:p>
     <w:p/>
@@ -3908,11 +3920,9 @@
       <w:r>
         <w:t xml:space="preserve">If Theseus and the Minitor meet, then one of two things </w:t>
       </w:r>
-      <w:proofErr w:type="gramStart"/>
-      <w:r>
-        <w:t>happen</w:t>
-      </w:r>
-      <w:proofErr w:type="gramEnd"/>
+      <w:r>
+        <w:t>happens</w:t>
+      </w:r>
       <w:r>
         <w:t>:</w:t>
       </w:r>
@@ -4033,7 +4043,10 @@
         <w:br/>
       </w:r>
       <w:r>
-        <w:t xml:space="preserve">When Theseus’ health is &lt;75%, spawn at least 32 thread, each one trying a different </w:t>
+        <w:t>When Theseus’ health is &lt;75%, spawn at least 32 thread, each one trying a different</w:t>
+      </w:r>
+      <w:r>
+        <w:t xml:space="preserve"> path to the fool/water.</w:t>
       </w:r>
       <w:r>
         <w:br/>
@@ -4314,7 +4327,7 @@
         <w:rStyle w:val="PageNumber"/>
         <w:noProof/>
       </w:rPr>
-      <w:t>1</w:t>
+      <w:t>10</w:t>
     </w:r>
     <w:r>
       <w:rPr>
@@ -4430,6 +4443,7 @@
         <v:shape id="PowerPlusWaterMarkObject1132938063" o:spid="_x0000_s2050" type="#_x0000_t136" style="position:absolute;margin-left:0;margin-top:0;width:477.95pt;height:238.95pt;rotation:315;z-index:-251654144;mso-position-horizontal:center;mso-position-horizontal-relative:margin;mso-position-vertical:center;mso-position-vertical-relative:margin" o:allowincell="f" fillcolor="#a5a5a5 [2092]" stroked="f">
           <v:fill opacity=".5"/>
           <v:textpath style="font-family:&quot;Arial&quot;;font-size:1pt" string="2025"/>
+          <w10:wrap anchorx="margin" anchory="margin"/>
         </v:shape>
       </w:pict>
     </w:r>
@@ -4475,6 +4489,7 @@
         <v:shape id="PowerPlusWaterMarkObject1132938064" o:spid="_x0000_s2051" type="#_x0000_t136" style="position:absolute;margin-left:0;margin-top:0;width:477.95pt;height:238.95pt;rotation:315;z-index:-251652096;mso-position-horizontal:center;mso-position-horizontal-relative:margin;mso-position-vertical:center;mso-position-vertical-relative:margin" o:allowincell="f" fillcolor="#a5a5a5 [2092]" stroked="f">
           <v:fill opacity=".5"/>
           <v:textpath style="font-family:&quot;Arial&quot;;font-size:1pt" string="2025"/>
+          <w10:wrap anchorx="margin" anchory="margin"/>
         </v:shape>
       </w:pict>
     </w:r>
@@ -4520,6 +4535,7 @@
         <v:shape id="PowerPlusWaterMarkObject1132938062" o:spid="_x0000_s2049" type="#_x0000_t136" style="position:absolute;margin-left:0;margin-top:0;width:477.95pt;height:238.95pt;rotation:315;z-index:-251656192;mso-position-horizontal:center;mso-position-horizontal-relative:margin;mso-position-vertical:center;mso-position-vertical-relative:margin" o:allowincell="f" fillcolor="#a5a5a5 [2092]" stroked="f">
           <v:fill opacity=".5"/>
           <v:textpath style="font-family:&quot;Arial&quot;;font-size:1pt" string="2025"/>
+          <w10:wrap anchorx="margin" anchory="margin"/>
         </v:shape>
       </w:pict>
     </w:r>

</xml_diff>